<commit_message>
Add To Lab 2
Lab 2 Submitted
</commit_message>
<xml_diff>
--- a/Labs/Lab 2/Lab2(Variables and Constants)F2022.docx
+++ b/Labs/Lab 2/Lab2(Variables and Constants)F2022.docx
@@ -1646,29 +1646,27 @@
     </w:p>
     <w:p>
       <w:pPr>
-        <w:pStyle w:val="ListParagraph"/>
         <w:autoSpaceDE w:val="0"/>
         <w:autoSpaceDN w:val="0"/>
         <w:adjustRightInd w:val="0"/>
         <w:spacing w:after="0" w:line="240" w:lineRule="auto"/>
-        <w:ind w:left="360"/>
-        <w:rPr>
-          <w:rFonts w:ascii="Arial" w:hAnsi="Arial" w:cs="Arial"/>
-          <w:i/>
-          <w:iCs/>
-          <w:sz w:val="19"/>
-          <w:szCs w:val="19"/>
-        </w:rPr>
-      </w:pPr>
-      <w:r>
-        <w:rPr>
-          <w:rFonts w:ascii="Arial" w:hAnsi="Arial" w:cs="Arial"/>
-          <w:i/>
-          <w:iCs/>
-          <w:sz w:val="19"/>
-          <w:szCs w:val="19"/>
-        </w:rPr>
-        <w:t xml:space="preserve"> </w:t>
+        <w:rPr>
+          <w:rFonts w:ascii="Arial" w:hAnsi="Arial" w:cs="Arial"/>
+          <w:i/>
+          <w:iCs/>
+          <w:sz w:val="19"/>
+          <w:szCs w:val="19"/>
+        </w:rPr>
+      </w:pPr>
+      <w:r>
+        <w:rPr>
+          <w:rFonts w:ascii="Arial" w:hAnsi="Arial" w:cs="Arial"/>
+          <w:i/>
+          <w:iCs/>
+          <w:sz w:val="19"/>
+          <w:szCs w:val="19"/>
+        </w:rPr>
+        <w:t>/*</w:t>
       </w:r>
     </w:p>
     <w:p>
@@ -1690,32 +1688,11 @@
           <w:rFonts w:ascii="Arial" w:hAnsi="Arial" w:cs="Arial"/>
           <w:i/>
           <w:iCs/>
-          <w:color w:val="0000FF"/>
-          <w:sz w:val="19"/>
-          <w:szCs w:val="19"/>
-        </w:rPr>
-        <w:t>#include</w:t>
-      </w:r>
-      <w:r>
-        <w:rPr>
-          <w:rFonts w:ascii="Arial" w:hAnsi="Arial" w:cs="Arial"/>
-          <w:i/>
-          <w:iCs/>
-          <w:sz w:val="19"/>
-          <w:szCs w:val="19"/>
-        </w:rPr>
-        <w:t xml:space="preserve"> </w:t>
-      </w:r>
-      <w:r>
-        <w:rPr>
-          <w:rFonts w:ascii="Arial" w:hAnsi="Arial" w:cs="Arial"/>
-          <w:i/>
-          <w:iCs/>
-          <w:color w:val="A31515"/>
-          <w:sz w:val="19"/>
-          <w:szCs w:val="19"/>
-        </w:rPr>
-        <w:t>&lt;iostream&gt;</w:t>
+          <w:sz w:val="19"/>
+          <w:szCs w:val="19"/>
+        </w:rPr>
+        <w:tab/>
+        <w:t>Blessing Abumere</w:t>
       </w:r>
     </w:p>
     <w:p>
@@ -1737,32 +1714,11 @@
           <w:rFonts w:ascii="Arial" w:hAnsi="Arial" w:cs="Arial"/>
           <w:i/>
           <w:iCs/>
-          <w:color w:val="0000FF"/>
-          <w:sz w:val="19"/>
-          <w:szCs w:val="19"/>
-        </w:rPr>
-        <w:t>#include</w:t>
-      </w:r>
-      <w:r>
-        <w:rPr>
-          <w:rFonts w:ascii="Arial" w:hAnsi="Arial" w:cs="Arial"/>
-          <w:i/>
-          <w:iCs/>
-          <w:sz w:val="19"/>
-          <w:szCs w:val="19"/>
-        </w:rPr>
-        <w:t xml:space="preserve"> </w:t>
-      </w:r>
-      <w:r>
-        <w:rPr>
-          <w:rFonts w:ascii="Arial" w:hAnsi="Arial" w:cs="Arial"/>
-          <w:i/>
-          <w:iCs/>
-          <w:color w:val="A31515"/>
-          <w:sz w:val="19"/>
-          <w:szCs w:val="19"/>
-        </w:rPr>
-        <w:t>&lt;string&gt;</w:t>
+          <w:sz w:val="19"/>
+          <w:szCs w:val="19"/>
+        </w:rPr>
+        <w:tab/>
+        <w:t>9/14/2022</w:t>
       </w:r>
     </w:p>
     <w:p>
@@ -1784,55 +1740,11 @@
           <w:rFonts w:ascii="Arial" w:hAnsi="Arial" w:cs="Arial"/>
           <w:i/>
           <w:iCs/>
-          <w:color w:val="0000FF"/>
-          <w:sz w:val="19"/>
-          <w:szCs w:val="19"/>
-        </w:rPr>
-        <w:t>using</w:t>
-      </w:r>
-      <w:r>
-        <w:rPr>
-          <w:rFonts w:ascii="Arial" w:hAnsi="Arial" w:cs="Arial"/>
-          <w:i/>
-          <w:iCs/>
-          <w:sz w:val="19"/>
-          <w:szCs w:val="19"/>
-        </w:rPr>
-        <w:t xml:space="preserve"> </w:t>
-      </w:r>
-      <w:r>
-        <w:rPr>
-          <w:rFonts w:ascii="Arial" w:hAnsi="Arial" w:cs="Arial"/>
-          <w:i/>
-          <w:iCs/>
-          <w:color w:val="0000FF"/>
-          <w:sz w:val="19"/>
-          <w:szCs w:val="19"/>
-        </w:rPr>
-        <w:t>namespace</w:t>
-      </w:r>
-      <w:r>
-        <w:rPr>
-          <w:rFonts w:ascii="Arial" w:hAnsi="Arial" w:cs="Arial"/>
-          <w:i/>
-          <w:iCs/>
-          <w:sz w:val="19"/>
-          <w:szCs w:val="19"/>
-        </w:rPr>
-        <w:t xml:space="preserve"> </w:t>
-      </w:r>
-      <w:proofErr w:type="gramStart"/>
-      <w:r>
-        <w:rPr>
-          <w:rFonts w:ascii="Arial" w:hAnsi="Arial" w:cs="Arial"/>
-          <w:i/>
-          <w:iCs/>
-          <w:sz w:val="19"/>
-          <w:szCs w:val="19"/>
-        </w:rPr>
-        <w:t>std;</w:t>
-      </w:r>
-      <w:proofErr w:type="gramEnd"/>
+          <w:sz w:val="19"/>
+          <w:szCs w:val="19"/>
+        </w:rPr>
+        <w:t>*/</w:t>
+      </w:r>
     </w:p>
     <w:p>
       <w:pPr>
@@ -1841,33 +1753,36 @@
         <w:adjustRightInd w:val="0"/>
         <w:spacing w:after="0" w:line="240" w:lineRule="auto"/>
         <w:rPr>
-          <w:rFonts w:ascii="Arial" w:hAnsi="Arial" w:cs="Arial"/>
-          <w:i/>
-          <w:iCs/>
-          <w:sz w:val="19"/>
-          <w:szCs w:val="19"/>
-        </w:rPr>
-      </w:pPr>
-      <w:r>
-        <w:rPr>
-          <w:rFonts w:ascii="Arial" w:hAnsi="Arial" w:cs="Arial"/>
-          <w:i/>
-          <w:iCs/>
+          <w:rFonts w:ascii="Consolas" w:hAnsi="Consolas" w:cs="Arial"/>
+          <w:sz w:val="19"/>
+          <w:szCs w:val="19"/>
+        </w:rPr>
+      </w:pPr>
+      <w:r>
+        <w:rPr>
+          <w:rFonts w:ascii="Consolas" w:hAnsi="Consolas" w:cs="Arial"/>
           <w:color w:val="0000FF"/>
           <w:sz w:val="19"/>
           <w:szCs w:val="19"/>
         </w:rPr>
-        <w:t>int</w:t>
-      </w:r>
-      <w:r>
-        <w:rPr>
-          <w:rFonts w:ascii="Arial" w:hAnsi="Arial" w:cs="Arial"/>
-          <w:i/>
-          <w:iCs/>
-          <w:sz w:val="19"/>
-          <w:szCs w:val="19"/>
-        </w:rPr>
-        <w:t xml:space="preserve"> main ()</w:t>
+        <w:t>#include</w:t>
+      </w:r>
+      <w:r>
+        <w:rPr>
+          <w:rFonts w:ascii="Consolas" w:hAnsi="Consolas" w:cs="Arial"/>
+          <w:sz w:val="19"/>
+          <w:szCs w:val="19"/>
+        </w:rPr>
+        <w:t xml:space="preserve"> </w:t>
+      </w:r>
+      <w:r>
+        <w:rPr>
+          <w:rFonts w:ascii="Consolas" w:hAnsi="Consolas" w:cs="Arial"/>
+          <w:color w:val="A31515"/>
+          <w:sz w:val="19"/>
+          <w:szCs w:val="19"/>
+        </w:rPr>
+        <w:t>&lt;iostream&gt;</w:t>
       </w:r>
     </w:p>
     <w:p>
@@ -1877,22 +1792,36 @@
         <w:adjustRightInd w:val="0"/>
         <w:spacing w:after="0" w:line="240" w:lineRule="auto"/>
         <w:rPr>
-          <w:rFonts w:ascii="Arial" w:hAnsi="Arial" w:cs="Arial"/>
-          <w:i/>
-          <w:iCs/>
-          <w:sz w:val="19"/>
-          <w:szCs w:val="19"/>
-        </w:rPr>
-      </w:pPr>
-      <w:r>
-        <w:rPr>
-          <w:rFonts w:ascii="Arial" w:hAnsi="Arial" w:cs="Arial"/>
-          <w:i/>
-          <w:iCs/>
-          <w:sz w:val="19"/>
-          <w:szCs w:val="19"/>
-        </w:rPr>
-        <w:t>{</w:t>
+          <w:rFonts w:ascii="Consolas" w:hAnsi="Consolas" w:cs="Arial"/>
+          <w:sz w:val="19"/>
+          <w:szCs w:val="19"/>
+        </w:rPr>
+      </w:pPr>
+      <w:r>
+        <w:rPr>
+          <w:rFonts w:ascii="Consolas" w:hAnsi="Consolas" w:cs="Arial"/>
+          <w:color w:val="0000FF"/>
+          <w:sz w:val="19"/>
+          <w:szCs w:val="19"/>
+        </w:rPr>
+        <w:t>#include</w:t>
+      </w:r>
+      <w:r>
+        <w:rPr>
+          <w:rFonts w:ascii="Consolas" w:hAnsi="Consolas" w:cs="Arial"/>
+          <w:sz w:val="19"/>
+          <w:szCs w:val="19"/>
+        </w:rPr>
+        <w:t xml:space="preserve"> </w:t>
+      </w:r>
+      <w:r>
+        <w:rPr>
+          <w:rFonts w:ascii="Consolas" w:hAnsi="Consolas" w:cs="Arial"/>
+          <w:color w:val="A31515"/>
+          <w:sz w:val="19"/>
+          <w:szCs w:val="19"/>
+        </w:rPr>
+        <w:t>&lt;string&gt;</w:t>
       </w:r>
     </w:p>
     <w:p>
@@ -1902,18 +1831,122 @@
         <w:adjustRightInd w:val="0"/>
         <w:spacing w:after="0" w:line="240" w:lineRule="auto"/>
         <w:rPr>
-          <w:rFonts w:ascii="Arial" w:hAnsi="Arial" w:cs="Arial"/>
-          <w:i/>
-          <w:iCs/>
-          <w:sz w:val="19"/>
-          <w:szCs w:val="19"/>
-        </w:rPr>
-      </w:pPr>
-      <w:r>
-        <w:rPr>
-          <w:rFonts w:ascii="Arial" w:hAnsi="Arial" w:cs="Arial"/>
-          <w:i/>
-          <w:iCs/>
+          <w:rFonts w:ascii="Consolas" w:hAnsi="Consolas" w:cs="Arial"/>
+          <w:sz w:val="19"/>
+          <w:szCs w:val="19"/>
+        </w:rPr>
+      </w:pPr>
+      <w:r>
+        <w:rPr>
+          <w:rFonts w:ascii="Consolas" w:hAnsi="Consolas" w:cs="Arial"/>
+          <w:color w:val="0000FF"/>
+          <w:sz w:val="19"/>
+          <w:szCs w:val="19"/>
+        </w:rPr>
+        <w:t>using</w:t>
+      </w:r>
+      <w:r>
+        <w:rPr>
+          <w:rFonts w:ascii="Consolas" w:hAnsi="Consolas" w:cs="Arial"/>
+          <w:sz w:val="19"/>
+          <w:szCs w:val="19"/>
+        </w:rPr>
+        <w:t xml:space="preserve"> </w:t>
+      </w:r>
+      <w:r>
+        <w:rPr>
+          <w:rFonts w:ascii="Consolas" w:hAnsi="Consolas" w:cs="Arial"/>
+          <w:color w:val="0000FF"/>
+          <w:sz w:val="19"/>
+          <w:szCs w:val="19"/>
+        </w:rPr>
+        <w:t>namespace</w:t>
+      </w:r>
+      <w:r>
+        <w:rPr>
+          <w:rFonts w:ascii="Consolas" w:hAnsi="Consolas" w:cs="Arial"/>
+          <w:sz w:val="19"/>
+          <w:szCs w:val="19"/>
+        </w:rPr>
+        <w:t xml:space="preserve"> </w:t>
+      </w:r>
+      <w:proofErr w:type="gramStart"/>
+      <w:r>
+        <w:rPr>
+          <w:rFonts w:ascii="Consolas" w:hAnsi="Consolas" w:cs="Arial"/>
+          <w:sz w:val="19"/>
+          <w:szCs w:val="19"/>
+        </w:rPr>
+        <w:t>std;</w:t>
+      </w:r>
+      <w:proofErr w:type="gramEnd"/>
+    </w:p>
+    <w:p>
+      <w:pPr>
+        <w:autoSpaceDE w:val="0"/>
+        <w:autoSpaceDN w:val="0"/>
+        <w:adjustRightInd w:val="0"/>
+        <w:spacing w:after="0" w:line="240" w:lineRule="auto"/>
+        <w:rPr>
+          <w:rFonts w:ascii="Consolas" w:hAnsi="Consolas" w:cs="Arial"/>
+          <w:sz w:val="19"/>
+          <w:szCs w:val="19"/>
+        </w:rPr>
+      </w:pPr>
+      <w:r>
+        <w:rPr>
+          <w:rFonts w:ascii="Consolas" w:hAnsi="Consolas" w:cs="Arial"/>
+          <w:color w:val="0000FF"/>
+          <w:sz w:val="19"/>
+          <w:szCs w:val="19"/>
+        </w:rPr>
+        <w:t>int</w:t>
+      </w:r>
+      <w:r>
+        <w:rPr>
+          <w:rFonts w:ascii="Consolas" w:hAnsi="Consolas" w:cs="Arial"/>
+          <w:sz w:val="19"/>
+          <w:szCs w:val="19"/>
+        </w:rPr>
+        <w:t xml:space="preserve"> main ()</w:t>
+      </w:r>
+    </w:p>
+    <w:p>
+      <w:pPr>
+        <w:autoSpaceDE w:val="0"/>
+        <w:autoSpaceDN w:val="0"/>
+        <w:adjustRightInd w:val="0"/>
+        <w:spacing w:after="0" w:line="240" w:lineRule="auto"/>
+        <w:rPr>
+          <w:rFonts w:ascii="Consolas" w:hAnsi="Consolas" w:cs="Arial"/>
+          <w:sz w:val="19"/>
+          <w:szCs w:val="19"/>
+        </w:rPr>
+      </w:pPr>
+      <w:r>
+        <w:rPr>
+          <w:rFonts w:ascii="Consolas" w:hAnsi="Consolas" w:cs="Arial"/>
+          <w:sz w:val="19"/>
+          <w:szCs w:val="19"/>
+        </w:rPr>
+        <w:t>{</w:t>
+      </w:r>
+    </w:p>
+    <w:p>
+      <w:pPr>
+        <w:autoSpaceDE w:val="0"/>
+        <w:autoSpaceDN w:val="0"/>
+        <w:adjustRightInd w:val="0"/>
+        <w:spacing w:after="0" w:line="240" w:lineRule="auto"/>
+        <w:rPr>
+          <w:rFonts w:ascii="Consolas" w:hAnsi="Consolas" w:cs="Arial"/>
+          <w:sz w:val="19"/>
+          <w:szCs w:val="19"/>
+        </w:rPr>
+      </w:pPr>
+      <w:r>
+        <w:rPr>
+          <w:rFonts w:ascii="Consolas" w:hAnsi="Consolas" w:cs="Arial"/>
           <w:sz w:val="19"/>
           <w:szCs w:val="19"/>
         </w:rPr>
@@ -1929,18 +1962,14 @@
         <w:spacing w:after="0" w:line="240" w:lineRule="auto"/>
         <w:ind w:firstLine="720"/>
         <w:rPr>
-          <w:rFonts w:ascii="Arial" w:hAnsi="Arial" w:cs="Arial"/>
-          <w:i/>
-          <w:iCs/>
-          <w:sz w:val="19"/>
-          <w:szCs w:val="19"/>
-        </w:rPr>
-      </w:pPr>
-      <w:r>
-        <w:rPr>
-          <w:rFonts w:ascii="Arial" w:hAnsi="Arial" w:cs="Arial"/>
-          <w:i/>
-          <w:iCs/>
+          <w:rFonts w:ascii="Consolas" w:hAnsi="Consolas" w:cs="Arial"/>
+          <w:sz w:val="19"/>
+          <w:szCs w:val="19"/>
+        </w:rPr>
+      </w:pPr>
+      <w:r>
+        <w:rPr>
+          <w:rFonts w:ascii="Consolas" w:hAnsi="Consolas" w:cs="Arial"/>
           <w:sz w:val="19"/>
           <w:szCs w:val="19"/>
         </w:rPr>
@@ -1949,9 +1978,7 @@
       <w:proofErr w:type="gramStart"/>
       <w:r>
         <w:rPr>
-          <w:rFonts w:ascii="Arial" w:hAnsi="Arial" w:cs="Arial"/>
-          <w:i/>
-          <w:iCs/>
+          <w:rFonts w:ascii="Consolas" w:hAnsi="Consolas" w:cs="Arial"/>
           <w:sz w:val="19"/>
           <w:szCs w:val="19"/>
         </w:rPr>
@@ -1966,9 +1993,7 @@
         <w:adjustRightInd w:val="0"/>
         <w:spacing w:after="0" w:line="240" w:lineRule="auto"/>
         <w:rPr>
-          <w:rFonts w:ascii="Arial" w:hAnsi="Arial" w:cs="Arial"/>
-          <w:i/>
-          <w:iCs/>
+          <w:rFonts w:ascii="Consolas" w:hAnsi="Consolas" w:cs="Arial"/>
           <w:sz w:val="19"/>
           <w:szCs w:val="19"/>
         </w:rPr>
@@ -1981,18 +2006,14 @@
         <w:adjustRightInd w:val="0"/>
         <w:spacing w:after="0" w:line="240" w:lineRule="auto"/>
         <w:rPr>
-          <w:rFonts w:ascii="Arial" w:hAnsi="Arial" w:cs="Arial"/>
-          <w:i/>
-          <w:iCs/>
-          <w:sz w:val="19"/>
-          <w:szCs w:val="19"/>
-        </w:rPr>
-      </w:pPr>
-      <w:r>
-        <w:rPr>
-          <w:rFonts w:ascii="Arial" w:hAnsi="Arial" w:cs="Arial"/>
-          <w:i/>
-          <w:iCs/>
+          <w:rFonts w:ascii="Consolas" w:hAnsi="Consolas" w:cs="Arial"/>
+          <w:sz w:val="19"/>
+          <w:szCs w:val="19"/>
+        </w:rPr>
+      </w:pPr>
+      <w:r>
+        <w:rPr>
+          <w:rFonts w:ascii="Consolas" w:hAnsi="Consolas" w:cs="Arial"/>
           <w:sz w:val="19"/>
           <w:szCs w:val="19"/>
         </w:rPr>
@@ -2008,9 +2029,7 @@
         <w:spacing w:after="0" w:line="240" w:lineRule="auto"/>
         <w:ind w:firstLine="720"/>
         <w:rPr>
-          <w:rFonts w:ascii="Arial" w:hAnsi="Arial" w:cs="Arial"/>
-          <w:i/>
-          <w:iCs/>
+          <w:rFonts w:ascii="Consolas" w:hAnsi="Consolas" w:cs="Arial"/>
           <w:sz w:val="19"/>
           <w:szCs w:val="19"/>
         </w:rPr>
@@ -2018,9 +2037,7 @@
       <w:proofErr w:type="spellStart"/>
       <w:r>
         <w:rPr>
-          <w:rFonts w:ascii="Arial" w:hAnsi="Arial" w:cs="Arial"/>
-          <w:i/>
-          <w:iCs/>
+          <w:rFonts w:ascii="Consolas" w:hAnsi="Consolas" w:cs="Arial"/>
           <w:sz w:val="19"/>
           <w:szCs w:val="19"/>
         </w:rPr>
@@ -2029,9 +2046,7 @@
       <w:proofErr w:type="spellEnd"/>
       <w:r>
         <w:rPr>
-          <w:rFonts w:ascii="Arial" w:hAnsi="Arial" w:cs="Arial"/>
-          <w:i/>
-          <w:iCs/>
+          <w:rFonts w:ascii="Consolas" w:hAnsi="Consolas" w:cs="Arial"/>
           <w:sz w:val="19"/>
           <w:szCs w:val="19"/>
         </w:rPr>
@@ -2039,9 +2054,7 @@
       </w:r>
       <w:r>
         <w:rPr>
-          <w:rFonts w:ascii="Arial" w:hAnsi="Arial" w:cs="Arial"/>
-          <w:i/>
-          <w:iCs/>
+          <w:rFonts w:ascii="Consolas" w:hAnsi="Consolas" w:cs="Arial"/>
           <w:color w:val="A31515"/>
           <w:sz w:val="19"/>
           <w:szCs w:val="19"/>
@@ -2050,9 +2063,7 @@
       </w:r>
       <w:r>
         <w:rPr>
-          <w:rFonts w:ascii="Arial" w:hAnsi="Arial" w:cs="Arial"/>
-          <w:i/>
-          <w:iCs/>
+          <w:rFonts w:ascii="Consolas" w:hAnsi="Consolas" w:cs="Arial"/>
           <w:sz w:val="19"/>
           <w:szCs w:val="19"/>
         </w:rPr>
@@ -2062,9 +2073,7 @@
       <w:proofErr w:type="gramStart"/>
       <w:r>
         <w:rPr>
-          <w:rFonts w:ascii="Arial" w:hAnsi="Arial" w:cs="Arial"/>
-          <w:i/>
-          <w:iCs/>
+          <w:rFonts w:ascii="Consolas" w:hAnsi="Consolas" w:cs="Arial"/>
           <w:sz w:val="19"/>
           <w:szCs w:val="19"/>
         </w:rPr>
@@ -2073,9 +2082,7 @@
       <w:proofErr w:type="spellEnd"/>
       <w:r>
         <w:rPr>
-          <w:rFonts w:ascii="Arial" w:hAnsi="Arial" w:cs="Arial"/>
-          <w:i/>
-          <w:iCs/>
+          <w:rFonts w:ascii="Consolas" w:hAnsi="Consolas" w:cs="Arial"/>
           <w:sz w:val="19"/>
           <w:szCs w:val="19"/>
         </w:rPr>
@@ -2090,18 +2097,14 @@
         <w:adjustRightInd w:val="0"/>
         <w:spacing w:after="0" w:line="240" w:lineRule="auto"/>
         <w:rPr>
-          <w:rFonts w:ascii="Arial" w:hAnsi="Arial" w:cs="Arial"/>
-          <w:i/>
-          <w:iCs/>
-          <w:sz w:val="19"/>
-          <w:szCs w:val="19"/>
-        </w:rPr>
-      </w:pPr>
-      <w:r>
-        <w:rPr>
-          <w:rFonts w:ascii="Arial" w:hAnsi="Arial" w:cs="Arial"/>
-          <w:i/>
-          <w:iCs/>
+          <w:rFonts w:ascii="Consolas" w:hAnsi="Consolas" w:cs="Arial"/>
+          <w:sz w:val="19"/>
+          <w:szCs w:val="19"/>
+        </w:rPr>
+      </w:pPr>
+      <w:r>
+        <w:rPr>
+          <w:rFonts w:ascii="Consolas" w:hAnsi="Consolas" w:cs="Arial"/>
           <w:sz w:val="19"/>
           <w:szCs w:val="19"/>
         </w:rPr>
@@ -2110,9 +2113,7 @@
       <w:proofErr w:type="spellStart"/>
       <w:r>
         <w:rPr>
-          <w:rFonts w:ascii="Arial" w:hAnsi="Arial" w:cs="Arial"/>
-          <w:i/>
-          <w:iCs/>
+          <w:rFonts w:ascii="Consolas" w:hAnsi="Consolas" w:cs="Arial"/>
           <w:sz w:val="19"/>
           <w:szCs w:val="19"/>
         </w:rPr>
@@ -2121,9 +2122,7 @@
       <w:proofErr w:type="spellEnd"/>
       <w:r>
         <w:rPr>
-          <w:rFonts w:ascii="Arial" w:hAnsi="Arial" w:cs="Arial"/>
-          <w:i/>
-          <w:iCs/>
+          <w:rFonts w:ascii="Consolas" w:hAnsi="Consolas" w:cs="Arial"/>
           <w:sz w:val="19"/>
           <w:szCs w:val="19"/>
         </w:rPr>
@@ -2132,9 +2131,7 @@
       <w:proofErr w:type="gramStart"/>
       <w:r>
         <w:rPr>
-          <w:rFonts w:ascii="Arial" w:hAnsi="Arial" w:cs="Arial"/>
-          <w:i/>
-          <w:iCs/>
+          <w:rFonts w:ascii="Consolas" w:hAnsi="Consolas" w:cs="Arial"/>
           <w:sz w:val="19"/>
           <w:szCs w:val="19"/>
         </w:rPr>
@@ -2149,9 +2146,7 @@
         <w:adjustRightInd w:val="0"/>
         <w:spacing w:after="0" w:line="240" w:lineRule="auto"/>
         <w:rPr>
-          <w:rFonts w:ascii="Arial" w:hAnsi="Arial" w:cs="Arial"/>
-          <w:i/>
-          <w:iCs/>
+          <w:rFonts w:ascii="Consolas" w:hAnsi="Consolas" w:cs="Arial"/>
           <w:sz w:val="19"/>
           <w:szCs w:val="19"/>
         </w:rPr>
@@ -2164,18 +2159,14 @@
         <w:adjustRightInd w:val="0"/>
         <w:spacing w:after="0" w:line="240" w:lineRule="auto"/>
         <w:rPr>
-          <w:rFonts w:ascii="Arial" w:hAnsi="Arial" w:cs="Arial"/>
-          <w:i/>
-          <w:iCs/>
-          <w:sz w:val="19"/>
-          <w:szCs w:val="19"/>
-        </w:rPr>
-      </w:pPr>
-      <w:r>
-        <w:rPr>
-          <w:rFonts w:ascii="Arial" w:hAnsi="Arial" w:cs="Arial"/>
-          <w:i/>
-          <w:iCs/>
+          <w:rFonts w:ascii="Consolas" w:hAnsi="Consolas" w:cs="Arial"/>
+          <w:sz w:val="19"/>
+          <w:szCs w:val="19"/>
+        </w:rPr>
+      </w:pPr>
+      <w:r>
+        <w:rPr>
+          <w:rFonts w:ascii="Consolas" w:hAnsi="Consolas" w:cs="Arial"/>
           <w:sz w:val="19"/>
           <w:szCs w:val="19"/>
         </w:rPr>
@@ -2190,18 +2181,14 @@
         <w:adjustRightInd w:val="0"/>
         <w:spacing w:after="0" w:line="240" w:lineRule="auto"/>
         <w:rPr>
-          <w:rFonts w:ascii="Arial" w:hAnsi="Arial" w:cs="Arial"/>
-          <w:i/>
-          <w:iCs/>
-          <w:sz w:val="19"/>
-          <w:szCs w:val="19"/>
-        </w:rPr>
-      </w:pPr>
-      <w:r>
-        <w:rPr>
-          <w:rFonts w:ascii="Arial" w:hAnsi="Arial" w:cs="Arial"/>
-          <w:i/>
-          <w:iCs/>
+          <w:rFonts w:ascii="Consolas" w:hAnsi="Consolas" w:cs="Arial"/>
+          <w:sz w:val="19"/>
+          <w:szCs w:val="19"/>
+        </w:rPr>
+      </w:pPr>
+      <w:r>
+        <w:rPr>
+          <w:rFonts w:ascii="Consolas" w:hAnsi="Consolas" w:cs="Arial"/>
           <w:sz w:val="19"/>
           <w:szCs w:val="19"/>
         </w:rPr>
@@ -2210,9 +2197,7 @@
       <w:proofErr w:type="spellStart"/>
       <w:r>
         <w:rPr>
-          <w:rFonts w:ascii="Arial" w:hAnsi="Arial" w:cs="Arial"/>
-          <w:i/>
-          <w:iCs/>
+          <w:rFonts w:ascii="Consolas" w:hAnsi="Consolas" w:cs="Arial"/>
           <w:sz w:val="19"/>
           <w:szCs w:val="19"/>
         </w:rPr>
@@ -2221,9 +2206,7 @@
       <w:proofErr w:type="spellEnd"/>
       <w:r>
         <w:rPr>
-          <w:rFonts w:ascii="Arial" w:hAnsi="Arial" w:cs="Arial"/>
-          <w:i/>
-          <w:iCs/>
+          <w:rFonts w:ascii="Consolas" w:hAnsi="Consolas" w:cs="Arial"/>
           <w:sz w:val="19"/>
           <w:szCs w:val="19"/>
         </w:rPr>
@@ -2231,9 +2214,7 @@
       </w:r>
       <w:r>
         <w:rPr>
-          <w:rFonts w:ascii="Arial" w:hAnsi="Arial" w:cs="Arial"/>
-          <w:i/>
-          <w:iCs/>
+          <w:rFonts w:ascii="Consolas" w:hAnsi="Consolas" w:cs="Arial"/>
           <w:color w:val="A31515"/>
           <w:sz w:val="19"/>
           <w:szCs w:val="19"/>
@@ -2242,9 +2223,7 @@
       </w:r>
       <w:r>
         <w:rPr>
-          <w:rFonts w:ascii="Arial" w:hAnsi="Arial" w:cs="Arial"/>
-          <w:i/>
-          <w:iCs/>
+          <w:rFonts w:ascii="Consolas" w:hAnsi="Consolas" w:cs="Arial"/>
           <w:sz w:val="19"/>
           <w:szCs w:val="19"/>
         </w:rPr>
@@ -2252,9 +2231,7 @@
       </w:r>
       <w:r>
         <w:rPr>
-          <w:rFonts w:ascii="Arial" w:hAnsi="Arial" w:cs="Arial"/>
-          <w:i/>
-          <w:iCs/>
+          <w:rFonts w:ascii="Consolas" w:hAnsi="Consolas" w:cs="Arial"/>
           <w:color w:val="A31515"/>
           <w:sz w:val="19"/>
           <w:szCs w:val="19"/>
@@ -2263,9 +2240,7 @@
       </w:r>
       <w:r>
         <w:rPr>
-          <w:rFonts w:ascii="Arial" w:hAnsi="Arial" w:cs="Arial"/>
-          <w:i/>
-          <w:iCs/>
+          <w:rFonts w:ascii="Consolas" w:hAnsi="Consolas" w:cs="Arial"/>
           <w:sz w:val="19"/>
           <w:szCs w:val="19"/>
         </w:rPr>
@@ -2275,9 +2250,7 @@
       <w:proofErr w:type="gramStart"/>
       <w:r>
         <w:rPr>
-          <w:rFonts w:ascii="Arial" w:hAnsi="Arial" w:cs="Arial"/>
-          <w:i/>
-          <w:iCs/>
+          <w:rFonts w:ascii="Consolas" w:hAnsi="Consolas" w:cs="Arial"/>
           <w:sz w:val="19"/>
           <w:szCs w:val="19"/>
         </w:rPr>
@@ -2286,9 +2259,7 @@
       <w:proofErr w:type="spellEnd"/>
       <w:r>
         <w:rPr>
-          <w:rFonts w:ascii="Arial" w:hAnsi="Arial" w:cs="Arial"/>
-          <w:i/>
-          <w:iCs/>
+          <w:rFonts w:ascii="Consolas" w:hAnsi="Consolas" w:cs="Arial"/>
           <w:sz w:val="19"/>
           <w:szCs w:val="19"/>
         </w:rPr>
@@ -2303,9 +2274,7 @@
         <w:adjustRightInd w:val="0"/>
         <w:spacing w:after="0" w:line="240" w:lineRule="auto"/>
         <w:rPr>
-          <w:rFonts w:ascii="Arial" w:hAnsi="Arial" w:cs="Arial"/>
-          <w:i/>
-          <w:iCs/>
+          <w:rFonts w:ascii="Consolas" w:hAnsi="Consolas" w:cs="Arial"/>
           <w:sz w:val="19"/>
           <w:szCs w:val="19"/>
         </w:rPr>
@@ -2318,18 +2287,14 @@
         <w:adjustRightInd w:val="0"/>
         <w:spacing w:after="0" w:line="240" w:lineRule="auto"/>
         <w:rPr>
-          <w:rFonts w:ascii="Arial" w:hAnsi="Arial" w:cs="Arial"/>
-          <w:i/>
-          <w:iCs/>
-          <w:sz w:val="19"/>
-          <w:szCs w:val="19"/>
-        </w:rPr>
-      </w:pPr>
-      <w:r>
-        <w:rPr>
-          <w:rFonts w:ascii="Arial" w:hAnsi="Arial" w:cs="Arial"/>
-          <w:i/>
-          <w:iCs/>
+          <w:rFonts w:ascii="Consolas" w:hAnsi="Consolas" w:cs="Arial"/>
+          <w:sz w:val="19"/>
+          <w:szCs w:val="19"/>
+        </w:rPr>
+      </w:pPr>
+      <w:r>
+        <w:rPr>
+          <w:rFonts w:ascii="Consolas" w:hAnsi="Consolas" w:cs="Arial"/>
           <w:sz w:val="19"/>
           <w:szCs w:val="19"/>
         </w:rPr>
@@ -2337,9 +2302,7 @@
       </w:r>
       <w:r>
         <w:rPr>
-          <w:rFonts w:ascii="Arial" w:hAnsi="Arial" w:cs="Arial"/>
-          <w:i/>
-          <w:iCs/>
+          <w:rFonts w:ascii="Consolas" w:hAnsi="Consolas" w:cs="Arial"/>
           <w:color w:val="0000FF"/>
           <w:sz w:val="19"/>
           <w:szCs w:val="19"/>
@@ -2348,9 +2311,7 @@
       </w:r>
       <w:r>
         <w:rPr>
-          <w:rFonts w:ascii="Arial" w:hAnsi="Arial" w:cs="Arial"/>
-          <w:i/>
-          <w:iCs/>
+          <w:rFonts w:ascii="Consolas" w:hAnsi="Consolas" w:cs="Arial"/>
           <w:sz w:val="19"/>
           <w:szCs w:val="19"/>
         </w:rPr>
@@ -2359,9 +2320,7 @@
       <w:proofErr w:type="gramStart"/>
       <w:r>
         <w:rPr>
-          <w:rFonts w:ascii="Arial" w:hAnsi="Arial" w:cs="Arial"/>
-          <w:i/>
-          <w:iCs/>
+          <w:rFonts w:ascii="Consolas" w:hAnsi="Consolas" w:cs="Arial"/>
           <w:sz w:val="19"/>
           <w:szCs w:val="19"/>
         </w:rPr>
@@ -2376,18 +2335,14 @@
         <w:adjustRightInd w:val="0"/>
         <w:spacing w:after="0" w:line="240" w:lineRule="auto"/>
         <w:rPr>
-          <w:rFonts w:ascii="Arial" w:hAnsi="Arial" w:cs="Arial"/>
-          <w:i/>
-          <w:iCs/>
-          <w:sz w:val="19"/>
-          <w:szCs w:val="19"/>
-        </w:rPr>
-      </w:pPr>
-      <w:r>
-        <w:rPr>
-          <w:rFonts w:ascii="Arial" w:hAnsi="Arial" w:cs="Arial"/>
-          <w:i/>
-          <w:iCs/>
+          <w:rFonts w:ascii="Consolas" w:hAnsi="Consolas" w:cs="Arial"/>
+          <w:sz w:val="19"/>
+          <w:szCs w:val="19"/>
+        </w:rPr>
+      </w:pPr>
+      <w:r>
+        <w:rPr>
+          <w:rFonts w:ascii="Consolas" w:hAnsi="Consolas" w:cs="Arial"/>
           <w:sz w:val="19"/>
           <w:szCs w:val="19"/>
         </w:rPr>
@@ -3424,6 +3379,184 @@
     <w:p>
       <w:pPr>
         <w:pStyle w:val="ListParagraph"/>
+        <w:numPr>
+          <w:ilvl w:val="0"/>
+          <w:numId w:val="14"/>
+        </w:numPr>
+        <w:autoSpaceDE w:val="0"/>
+        <w:autoSpaceDN w:val="0"/>
+        <w:adjustRightInd w:val="0"/>
+        <w:spacing w:after="0" w:line="240" w:lineRule="auto"/>
+        <w:rPr>
+          <w:rFonts w:ascii="Arial" w:hAnsi="Arial" w:cs="Arial"/>
+          <w:sz w:val="19"/>
+          <w:szCs w:val="19"/>
+        </w:rPr>
+      </w:pPr>
+      <w:r>
+        <w:rPr>
+          <w:rFonts w:ascii="Arial" w:hAnsi="Arial" w:cs="Arial"/>
+          <w:b/>
+          <w:bCs/>
+          <w:sz w:val="19"/>
+          <w:szCs w:val="19"/>
+        </w:rPr>
+        <w:t>age</w:t>
+      </w:r>
+      <w:r>
+        <w:rPr>
+          <w:rFonts w:ascii="Arial" w:hAnsi="Arial" w:cs="Arial"/>
+          <w:sz w:val="19"/>
+          <w:szCs w:val="19"/>
+        </w:rPr>
+        <w:t xml:space="preserve"> is </w:t>
+      </w:r>
+      <w:proofErr w:type="gramStart"/>
+      <w:r>
+        <w:rPr>
+          <w:rFonts w:ascii="Arial" w:hAnsi="Arial" w:cs="Arial"/>
+          <w:sz w:val="19"/>
+          <w:szCs w:val="19"/>
+        </w:rPr>
+        <w:t>a</w:t>
+      </w:r>
+      <w:proofErr w:type="gramEnd"/>
+      <w:r>
+        <w:rPr>
+          <w:rFonts w:ascii="Arial" w:hAnsi="Arial" w:cs="Arial"/>
+          <w:sz w:val="19"/>
+          <w:szCs w:val="19"/>
+        </w:rPr>
+        <w:t xml:space="preserve"> </w:t>
+      </w:r>
+      <w:r>
+        <w:rPr>
+          <w:rFonts w:ascii="Arial" w:hAnsi="Arial" w:cs="Arial"/>
+          <w:b/>
+          <w:bCs/>
+          <w:sz w:val="19"/>
+          <w:szCs w:val="19"/>
+        </w:rPr>
+        <w:t>i</w:t>
+      </w:r>
+      <w:r>
+        <w:rPr>
+          <w:rFonts w:ascii="Arial" w:hAnsi="Arial" w:cs="Arial"/>
+          <w:b/>
+          <w:bCs/>
+          <w:sz w:val="19"/>
+          <w:szCs w:val="19"/>
+        </w:rPr>
+        <w:t>nt</w:t>
+      </w:r>
+      <w:r>
+        <w:rPr>
+          <w:rFonts w:ascii="Arial" w:hAnsi="Arial" w:cs="Arial"/>
+          <w:sz w:val="19"/>
+          <w:szCs w:val="19"/>
+        </w:rPr>
+        <w:t xml:space="preserve"> datatype. </w:t>
+      </w:r>
+    </w:p>
+    <w:p>
+      <w:pPr>
+        <w:pStyle w:val="ListParagraph"/>
+        <w:numPr>
+          <w:ilvl w:val="0"/>
+          <w:numId w:val="14"/>
+        </w:numPr>
+        <w:autoSpaceDE w:val="0"/>
+        <w:autoSpaceDN w:val="0"/>
+        <w:adjustRightInd w:val="0"/>
+        <w:spacing w:after="0" w:line="240" w:lineRule="auto"/>
+        <w:rPr>
+          <w:rFonts w:ascii="Arial" w:hAnsi="Arial" w:cs="Arial"/>
+          <w:sz w:val="19"/>
+          <w:szCs w:val="19"/>
+        </w:rPr>
+      </w:pPr>
+      <w:r>
+        <w:rPr>
+          <w:rFonts w:ascii="Arial" w:hAnsi="Arial" w:cs="Arial"/>
+          <w:sz w:val="19"/>
+          <w:szCs w:val="19"/>
+        </w:rPr>
+        <w:t>The</w:t>
+      </w:r>
+      <w:r>
+        <w:rPr>
+          <w:rFonts w:ascii="Arial" w:hAnsi="Arial" w:cs="Arial"/>
+          <w:sz w:val="19"/>
+          <w:szCs w:val="19"/>
+        </w:rPr>
+        <w:t xml:space="preserve"> </w:t>
+      </w:r>
+      <w:r>
+        <w:rPr>
+          <w:rFonts w:ascii="Arial" w:hAnsi="Arial" w:cs="Arial"/>
+          <w:b/>
+          <w:bCs/>
+          <w:sz w:val="19"/>
+          <w:szCs w:val="19"/>
+        </w:rPr>
+        <w:t>int</w:t>
+      </w:r>
+      <w:r>
+        <w:rPr>
+          <w:rFonts w:ascii="Arial" w:hAnsi="Arial" w:cs="Arial"/>
+          <w:sz w:val="19"/>
+          <w:szCs w:val="19"/>
+        </w:rPr>
+        <w:t xml:space="preserve"> datatype stores </w:t>
+      </w:r>
+      <w:r>
+        <w:rPr>
+          <w:rFonts w:ascii="Arial" w:hAnsi="Arial" w:cs="Arial"/>
+          <w:sz w:val="19"/>
+          <w:szCs w:val="19"/>
+        </w:rPr>
+        <w:t xml:space="preserve">only </w:t>
+      </w:r>
+      <w:r>
+        <w:rPr>
+          <w:rFonts w:ascii="Arial" w:hAnsi="Arial" w:cs="Arial"/>
+          <w:sz w:val="19"/>
+          <w:szCs w:val="19"/>
+        </w:rPr>
+        <w:t>whole</w:t>
+      </w:r>
+      <w:r>
+        <w:rPr>
+          <w:rFonts w:ascii="Arial" w:hAnsi="Arial" w:cs="Arial"/>
+          <w:b/>
+          <w:bCs/>
+          <w:sz w:val="19"/>
+          <w:szCs w:val="19"/>
+        </w:rPr>
+        <w:t xml:space="preserve"> </w:t>
+      </w:r>
+      <w:r>
+        <w:rPr>
+          <w:rFonts w:ascii="Arial" w:hAnsi="Arial" w:cs="Arial"/>
+          <w:sz w:val="19"/>
+          <w:szCs w:val="19"/>
+        </w:rPr>
+        <w:t>numbers</w:t>
+      </w:r>
+      <w:r>
+        <w:rPr>
+          <w:rFonts w:ascii="Arial" w:hAnsi="Arial" w:cs="Arial"/>
+          <w:b/>
+          <w:bCs/>
+          <w:sz w:val="19"/>
+          <w:szCs w:val="19"/>
+        </w:rPr>
+        <w:t>.</w:t>
+      </w:r>
+    </w:p>
+    <w:p>
+      <w:pPr>
+        <w:pStyle w:val="ListParagraph"/>
         <w:autoSpaceDE w:val="0"/>
         <w:autoSpaceDN w:val="0"/>
         <w:adjustRightInd w:val="0"/>
@@ -3472,15 +3605,17 @@
           <w:iCs/>
           <w:sz w:val="19"/>
           <w:szCs w:val="19"/>
-        </w:rPr>
-      </w:pPr>
-      <w:r>
-        <w:rPr>
-          <w:rFonts w:ascii="Arial" w:hAnsi="Arial" w:cs="Arial"/>
-          <w:i/>
-          <w:iCs/>
-          <w:sz w:val="19"/>
-          <w:szCs w:val="19"/>
+          <w:highlight w:val="green"/>
+        </w:rPr>
+      </w:pPr>
+      <w:r>
+        <w:rPr>
+          <w:rFonts w:ascii="Arial" w:hAnsi="Arial" w:cs="Arial"/>
+          <w:i/>
+          <w:iCs/>
+          <w:sz w:val="19"/>
+          <w:szCs w:val="19"/>
+          <w:highlight w:val="green"/>
         </w:rPr>
         <w:t xml:space="preserve">Add a line to display the age </w:t>
       </w:r>
@@ -3491,6 +3626,7 @@
           <w:iCs/>
           <w:sz w:val="19"/>
           <w:szCs w:val="19"/>
+          <w:highlight w:val="green"/>
         </w:rPr>
         <w:t>on</w:t>
       </w:r>
@@ -3501,6 +3637,7 @@
           <w:iCs/>
           <w:sz w:val="19"/>
           <w:szCs w:val="19"/>
+          <w:highlight w:val="green"/>
         </w:rPr>
         <w:t xml:space="preserve"> the screen. Compile and </w:t>
       </w:r>
@@ -3512,6 +3649,7 @@
           <w:iCs/>
           <w:sz w:val="19"/>
           <w:szCs w:val="19"/>
+          <w:highlight w:val="green"/>
         </w:rPr>
         <w:t>Run</w:t>
       </w:r>
@@ -3523,6 +3661,7 @@
           <w:iCs/>
           <w:sz w:val="19"/>
           <w:szCs w:val="19"/>
+          <w:highlight w:val="green"/>
         </w:rPr>
         <w:t>.</w:t>
       </w:r>
@@ -4045,7 +4184,7 @@
         <w:pStyle w:val="ListParagraph"/>
         <w:numPr>
           <w:ilvl w:val="0"/>
-          <w:numId w:val="10"/>
+          <w:numId w:val="16"/>
         </w:numPr>
         <w:shd w:val="clear" w:color="auto" w:fill="0D1117"/>
         <w:spacing w:after="0" w:line="285" w:lineRule="atLeast"/>
@@ -4071,7 +4210,7 @@
         <w:pStyle w:val="ListParagraph"/>
         <w:numPr>
           <w:ilvl w:val="0"/>
-          <w:numId w:val="10"/>
+          <w:numId w:val="16"/>
         </w:numPr>
         <w:shd w:val="clear" w:color="auto" w:fill="0D1117"/>
         <w:spacing w:after="0" w:line="285" w:lineRule="atLeast"/>
@@ -4097,7 +4236,7 @@
         <w:pStyle w:val="ListParagraph"/>
         <w:numPr>
           <w:ilvl w:val="0"/>
-          <w:numId w:val="10"/>
+          <w:numId w:val="16"/>
         </w:numPr>
         <w:shd w:val="clear" w:color="auto" w:fill="0D1117"/>
         <w:spacing w:after="0" w:line="285" w:lineRule="atLeast"/>
@@ -4123,7 +4262,7 @@
         <w:pStyle w:val="ListParagraph"/>
         <w:numPr>
           <w:ilvl w:val="0"/>
-          <w:numId w:val="10"/>
+          <w:numId w:val="16"/>
         </w:numPr>
         <w:shd w:val="clear" w:color="auto" w:fill="0D1117"/>
         <w:spacing w:after="0" w:line="285" w:lineRule="atLeast"/>
@@ -4149,7 +4288,7 @@
         <w:pStyle w:val="ListParagraph"/>
         <w:numPr>
           <w:ilvl w:val="0"/>
-          <w:numId w:val="10"/>
+          <w:numId w:val="16"/>
         </w:numPr>
         <w:shd w:val="clear" w:color="auto" w:fill="0D1117"/>
         <w:spacing w:after="0" w:line="285" w:lineRule="atLeast"/>
@@ -4175,7 +4314,7 @@
         <w:pStyle w:val="ListParagraph"/>
         <w:numPr>
           <w:ilvl w:val="0"/>
-          <w:numId w:val="10"/>
+          <w:numId w:val="16"/>
         </w:numPr>
         <w:shd w:val="clear" w:color="auto" w:fill="0D1117"/>
         <w:spacing w:after="0" w:line="285" w:lineRule="atLeast"/>
@@ -4201,7 +4340,7 @@
         <w:pStyle w:val="ListParagraph"/>
         <w:numPr>
           <w:ilvl w:val="0"/>
-          <w:numId w:val="10"/>
+          <w:numId w:val="16"/>
         </w:numPr>
         <w:shd w:val="clear" w:color="auto" w:fill="0D1117"/>
         <w:spacing w:after="0" w:line="285" w:lineRule="atLeast"/>
@@ -4218,7 +4357,7 @@
         <w:pStyle w:val="ListParagraph"/>
         <w:numPr>
           <w:ilvl w:val="0"/>
-          <w:numId w:val="10"/>
+          <w:numId w:val="16"/>
         </w:numPr>
         <w:shd w:val="clear" w:color="auto" w:fill="0D1117"/>
         <w:spacing w:after="0" w:line="285" w:lineRule="atLeast"/>
@@ -4262,7 +4401,7 @@
         <w:pStyle w:val="ListParagraph"/>
         <w:numPr>
           <w:ilvl w:val="0"/>
-          <w:numId w:val="10"/>
+          <w:numId w:val="16"/>
         </w:numPr>
         <w:shd w:val="clear" w:color="auto" w:fill="0D1117"/>
         <w:spacing w:after="0" w:line="285" w:lineRule="atLeast"/>
@@ -4306,7 +4445,7 @@
         <w:pStyle w:val="ListParagraph"/>
         <w:numPr>
           <w:ilvl w:val="0"/>
-          <w:numId w:val="10"/>
+          <w:numId w:val="16"/>
         </w:numPr>
         <w:shd w:val="clear" w:color="auto" w:fill="0D1117"/>
         <w:spacing w:after="0" w:line="285" w:lineRule="atLeast"/>
@@ -4379,7 +4518,7 @@
         <w:pStyle w:val="ListParagraph"/>
         <w:numPr>
           <w:ilvl w:val="0"/>
-          <w:numId w:val="10"/>
+          <w:numId w:val="16"/>
         </w:numPr>
         <w:shd w:val="clear" w:color="auto" w:fill="0D1117"/>
         <w:spacing w:after="0" w:line="285" w:lineRule="atLeast"/>
@@ -4396,7 +4535,7 @@
         <w:pStyle w:val="ListParagraph"/>
         <w:numPr>
           <w:ilvl w:val="0"/>
-          <w:numId w:val="10"/>
+          <w:numId w:val="16"/>
         </w:numPr>
         <w:shd w:val="clear" w:color="auto" w:fill="0D1117"/>
         <w:spacing w:after="0" w:line="285" w:lineRule="atLeast"/>
@@ -4449,7 +4588,7 @@
         <w:pStyle w:val="ListParagraph"/>
         <w:numPr>
           <w:ilvl w:val="0"/>
-          <w:numId w:val="10"/>
+          <w:numId w:val="16"/>
         </w:numPr>
         <w:shd w:val="clear" w:color="auto" w:fill="0D1117"/>
         <w:spacing w:after="0" w:line="285" w:lineRule="atLeast"/>
@@ -4475,7 +4614,7 @@
         <w:pStyle w:val="ListParagraph"/>
         <w:numPr>
           <w:ilvl w:val="0"/>
-          <w:numId w:val="10"/>
+          <w:numId w:val="16"/>
         </w:numPr>
         <w:shd w:val="clear" w:color="auto" w:fill="0D1117"/>
         <w:spacing w:after="0" w:line="285" w:lineRule="atLeast"/>
@@ -4501,7 +4640,7 @@
         <w:pStyle w:val="ListParagraph"/>
         <w:numPr>
           <w:ilvl w:val="0"/>
-          <w:numId w:val="10"/>
+          <w:numId w:val="16"/>
         </w:numPr>
         <w:shd w:val="clear" w:color="auto" w:fill="0D1117"/>
         <w:spacing w:after="0" w:line="285" w:lineRule="atLeast"/>
@@ -4549,7 +4688,7 @@
         <w:pStyle w:val="ListParagraph"/>
         <w:numPr>
           <w:ilvl w:val="0"/>
-          <w:numId w:val="10"/>
+          <w:numId w:val="16"/>
         </w:numPr>
         <w:shd w:val="clear" w:color="auto" w:fill="0D1117"/>
         <w:spacing w:after="0" w:line="285" w:lineRule="atLeast"/>
@@ -4615,7 +4754,7 @@
         <w:pStyle w:val="ListParagraph"/>
         <w:numPr>
           <w:ilvl w:val="0"/>
-          <w:numId w:val="10"/>
+          <w:numId w:val="16"/>
         </w:numPr>
         <w:shd w:val="clear" w:color="auto" w:fill="0D1117"/>
         <w:spacing w:after="0" w:line="285" w:lineRule="atLeast"/>
@@ -4679,7 +4818,7 @@
         <w:pStyle w:val="ListParagraph"/>
         <w:numPr>
           <w:ilvl w:val="0"/>
-          <w:numId w:val="10"/>
+          <w:numId w:val="16"/>
         </w:numPr>
         <w:shd w:val="clear" w:color="auto" w:fill="0D1117"/>
         <w:spacing w:after="0" w:line="285" w:lineRule="atLeast"/>
@@ -4763,7 +4902,7 @@
         <w:pStyle w:val="ListParagraph"/>
         <w:numPr>
           <w:ilvl w:val="0"/>
-          <w:numId w:val="10"/>
+          <w:numId w:val="16"/>
         </w:numPr>
         <w:shd w:val="clear" w:color="auto" w:fill="0D1117"/>
         <w:spacing w:after="0" w:line="285" w:lineRule="atLeast"/>
@@ -4781,6 +4920,7 @@
           <w:sz w:val="21"/>
           <w:szCs w:val="21"/>
         </w:rPr>
+        <w:lastRenderedPageBreak/>
         <w:t xml:space="preserve">    </w:t>
       </w:r>
     </w:p>
@@ -4789,7 +4929,7 @@
         <w:pStyle w:val="ListParagraph"/>
         <w:numPr>
           <w:ilvl w:val="0"/>
-          <w:numId w:val="10"/>
+          <w:numId w:val="16"/>
         </w:numPr>
         <w:shd w:val="clear" w:color="auto" w:fill="0D1117"/>
         <w:spacing w:after="0" w:line="285" w:lineRule="atLeast"/>
@@ -4815,7 +4955,7 @@
         <w:pStyle w:val="ListParagraph"/>
         <w:numPr>
           <w:ilvl w:val="0"/>
-          <w:numId w:val="10"/>
+          <w:numId w:val="16"/>
         </w:numPr>
         <w:shd w:val="clear" w:color="auto" w:fill="0D1117"/>
         <w:spacing w:after="0" w:line="285" w:lineRule="atLeast"/>
@@ -4908,7 +5048,7 @@
         <w:pStyle w:val="ListParagraph"/>
         <w:numPr>
           <w:ilvl w:val="0"/>
-          <w:numId w:val="10"/>
+          <w:numId w:val="16"/>
         </w:numPr>
         <w:shd w:val="clear" w:color="auto" w:fill="0D1117"/>
         <w:spacing w:after="0" w:line="285" w:lineRule="atLeast"/>
@@ -4926,7 +5066,6 @@
           <w:sz w:val="21"/>
           <w:szCs w:val="21"/>
         </w:rPr>
-        <w:lastRenderedPageBreak/>
         <w:t xml:space="preserve">        </w:t>
       </w:r>
       <w:proofErr w:type="spellStart"/>
@@ -4995,7 +5134,7 @@
         <w:pStyle w:val="ListParagraph"/>
         <w:numPr>
           <w:ilvl w:val="0"/>
-          <w:numId w:val="10"/>
+          <w:numId w:val="16"/>
         </w:numPr>
         <w:shd w:val="clear" w:color="auto" w:fill="0D1117"/>
         <w:spacing w:after="0" w:line="285" w:lineRule="atLeast"/>
@@ -5088,7 +5227,7 @@
         <w:pStyle w:val="ListParagraph"/>
         <w:numPr>
           <w:ilvl w:val="0"/>
-          <w:numId w:val="10"/>
+          <w:numId w:val="16"/>
         </w:numPr>
         <w:shd w:val="clear" w:color="auto" w:fill="0D1117"/>
         <w:spacing w:after="0" w:line="285" w:lineRule="atLeast"/>
@@ -5174,7 +5313,7 @@
         <w:pStyle w:val="ListParagraph"/>
         <w:numPr>
           <w:ilvl w:val="0"/>
-          <w:numId w:val="10"/>
+          <w:numId w:val="16"/>
         </w:numPr>
         <w:shd w:val="clear" w:color="auto" w:fill="0D1117"/>
         <w:spacing w:after="0" w:line="285" w:lineRule="atLeast"/>
@@ -5267,7 +5406,7 @@
         <w:pStyle w:val="ListParagraph"/>
         <w:numPr>
           <w:ilvl w:val="0"/>
-          <w:numId w:val="10"/>
+          <w:numId w:val="16"/>
         </w:numPr>
         <w:shd w:val="clear" w:color="auto" w:fill="0D1117"/>
         <w:spacing w:after="0" w:line="285" w:lineRule="atLeast"/>
@@ -5342,7 +5481,7 @@
         <w:pStyle w:val="ListParagraph"/>
         <w:numPr>
           <w:ilvl w:val="0"/>
-          <w:numId w:val="10"/>
+          <w:numId w:val="16"/>
         </w:numPr>
         <w:shd w:val="clear" w:color="auto" w:fill="0D1117"/>
         <w:spacing w:after="0" w:line="285" w:lineRule="atLeast"/>
@@ -5435,7 +5574,7 @@
         <w:pStyle w:val="ListParagraph"/>
         <w:numPr>
           <w:ilvl w:val="0"/>
-          <w:numId w:val="10"/>
+          <w:numId w:val="16"/>
         </w:numPr>
         <w:shd w:val="clear" w:color="auto" w:fill="0D1117"/>
         <w:spacing w:after="0" w:line="285" w:lineRule="atLeast"/>
@@ -5510,7 +5649,7 @@
         <w:pStyle w:val="ListParagraph"/>
         <w:numPr>
           <w:ilvl w:val="0"/>
-          <w:numId w:val="10"/>
+          <w:numId w:val="16"/>
         </w:numPr>
         <w:shd w:val="clear" w:color="auto" w:fill="0D1117"/>
         <w:spacing w:after="0" w:line="285" w:lineRule="atLeast"/>
@@ -5603,7 +5742,7 @@
         <w:pStyle w:val="ListParagraph"/>
         <w:numPr>
           <w:ilvl w:val="0"/>
-          <w:numId w:val="10"/>
+          <w:numId w:val="16"/>
         </w:numPr>
         <w:shd w:val="clear" w:color="auto" w:fill="0D1117"/>
         <w:spacing w:after="0" w:line="285" w:lineRule="atLeast"/>
@@ -5689,7 +5828,7 @@
         <w:pStyle w:val="ListParagraph"/>
         <w:numPr>
           <w:ilvl w:val="0"/>
-          <w:numId w:val="10"/>
+          <w:numId w:val="16"/>
         </w:numPr>
         <w:shd w:val="clear" w:color="auto" w:fill="0D1117"/>
         <w:spacing w:after="0" w:line="285" w:lineRule="atLeast"/>
@@ -5802,7 +5941,7 @@
         <w:pStyle w:val="ListParagraph"/>
         <w:numPr>
           <w:ilvl w:val="0"/>
-          <w:numId w:val="10"/>
+          <w:numId w:val="16"/>
         </w:numPr>
         <w:shd w:val="clear" w:color="auto" w:fill="0D1117"/>
         <w:spacing w:after="0" w:line="285" w:lineRule="atLeast"/>
@@ -5877,7 +6016,7 @@
         <w:pStyle w:val="ListParagraph"/>
         <w:numPr>
           <w:ilvl w:val="0"/>
-          <w:numId w:val="10"/>
+          <w:numId w:val="16"/>
         </w:numPr>
         <w:shd w:val="clear" w:color="auto" w:fill="0D1117"/>
         <w:spacing w:after="0" w:line="285" w:lineRule="atLeast"/>
@@ -5970,7 +6109,7 @@
         <w:pStyle w:val="ListParagraph"/>
         <w:numPr>
           <w:ilvl w:val="0"/>
-          <w:numId w:val="10"/>
+          <w:numId w:val="16"/>
         </w:numPr>
         <w:shd w:val="clear" w:color="auto" w:fill="0D1117"/>
         <w:spacing w:after="0" w:line="285" w:lineRule="atLeast"/>
@@ -6045,7 +6184,7 @@
         <w:pStyle w:val="ListParagraph"/>
         <w:numPr>
           <w:ilvl w:val="0"/>
-          <w:numId w:val="10"/>
+          <w:numId w:val="16"/>
         </w:numPr>
         <w:shd w:val="clear" w:color="auto" w:fill="0D1117"/>
         <w:spacing w:after="0" w:line="285" w:lineRule="atLeast"/>
@@ -6138,7 +6277,7 @@
         <w:pStyle w:val="ListParagraph"/>
         <w:numPr>
           <w:ilvl w:val="0"/>
-          <w:numId w:val="10"/>
+          <w:numId w:val="16"/>
         </w:numPr>
         <w:shd w:val="clear" w:color="auto" w:fill="0D1117"/>
         <w:spacing w:after="0" w:line="285" w:lineRule="atLeast"/>
@@ -6213,7 +6352,7 @@
         <w:pStyle w:val="ListParagraph"/>
         <w:numPr>
           <w:ilvl w:val="0"/>
-          <w:numId w:val="10"/>
+          <w:numId w:val="16"/>
         </w:numPr>
         <w:shd w:val="clear" w:color="auto" w:fill="0D1117"/>
         <w:spacing w:after="0" w:line="285" w:lineRule="atLeast"/>
@@ -6239,7 +6378,7 @@
         <w:pStyle w:val="ListParagraph"/>
         <w:numPr>
           <w:ilvl w:val="0"/>
-          <w:numId w:val="10"/>
+          <w:numId w:val="16"/>
         </w:numPr>
         <w:shd w:val="clear" w:color="auto" w:fill="0D1117"/>
         <w:spacing w:after="0" w:line="285" w:lineRule="atLeast"/>
@@ -6265,7 +6404,7 @@
         <w:pStyle w:val="ListParagraph"/>
         <w:numPr>
           <w:ilvl w:val="0"/>
-          <w:numId w:val="10"/>
+          <w:numId w:val="16"/>
         </w:numPr>
         <w:shd w:val="clear" w:color="auto" w:fill="0D1117"/>
         <w:spacing w:after="0" w:line="285" w:lineRule="atLeast"/>
@@ -6580,7 +6719,7 @@
         <w:pStyle w:val="ListParagraph"/>
         <w:numPr>
           <w:ilvl w:val="0"/>
-          <w:numId w:val="10"/>
+          <w:numId w:val="16"/>
         </w:numPr>
         <w:shd w:val="clear" w:color="auto" w:fill="0D1117"/>
         <w:spacing w:after="0" w:line="285" w:lineRule="atLeast"/>
@@ -6832,7 +6971,7 @@
         <w:pStyle w:val="ListParagraph"/>
         <w:numPr>
           <w:ilvl w:val="0"/>
-          <w:numId w:val="10"/>
+          <w:numId w:val="16"/>
         </w:numPr>
         <w:shd w:val="clear" w:color="auto" w:fill="0D1117"/>
         <w:spacing w:after="0" w:line="285" w:lineRule="atLeast"/>
@@ -7017,7 +7156,7 @@
         <w:pStyle w:val="ListParagraph"/>
         <w:numPr>
           <w:ilvl w:val="0"/>
-          <w:numId w:val="10"/>
+          <w:numId w:val="16"/>
         </w:numPr>
         <w:shd w:val="clear" w:color="auto" w:fill="0D1117"/>
         <w:spacing w:after="0" w:line="285" w:lineRule="atLeast"/>
@@ -7238,7 +7377,7 @@
         <w:pStyle w:val="ListParagraph"/>
         <w:numPr>
           <w:ilvl w:val="0"/>
-          <w:numId w:val="10"/>
+          <w:numId w:val="16"/>
         </w:numPr>
         <w:shd w:val="clear" w:color="auto" w:fill="0D1117"/>
         <w:spacing w:after="0" w:line="285" w:lineRule="atLeast"/>
@@ -7542,7 +7681,7 @@
         <w:pStyle w:val="ListParagraph"/>
         <w:numPr>
           <w:ilvl w:val="0"/>
-          <w:numId w:val="10"/>
+          <w:numId w:val="16"/>
         </w:numPr>
         <w:shd w:val="clear" w:color="auto" w:fill="0D1117"/>
         <w:spacing w:after="0" w:line="285" w:lineRule="atLeast"/>
@@ -7691,7 +7830,7 @@
         <w:pStyle w:val="ListParagraph"/>
         <w:numPr>
           <w:ilvl w:val="0"/>
-          <w:numId w:val="10"/>
+          <w:numId w:val="16"/>
         </w:numPr>
         <w:shd w:val="clear" w:color="auto" w:fill="0D1117"/>
         <w:spacing w:after="0" w:line="285" w:lineRule="atLeast"/>
@@ -7755,7 +7894,7 @@
         <w:pStyle w:val="ListParagraph"/>
         <w:numPr>
           <w:ilvl w:val="0"/>
-          <w:numId w:val="10"/>
+          <w:numId w:val="16"/>
         </w:numPr>
         <w:shd w:val="clear" w:color="auto" w:fill="0D1117"/>
         <w:spacing w:after="0" w:line="285" w:lineRule="atLeast"/>
@@ -7807,6 +7946,7 @@
           <w:b/>
           <w:i/>
           <w:iCs/>
+          <w:noProof/>
           <w:u w:val="single"/>
         </w:rPr>
         <w:drawing>
@@ -7848,8 +7988,6 @@
     </w:p>
     <w:p>
       <w:pPr>
-        <w:pStyle w:val="ListParagraph"/>
-        <w:ind w:left="360"/>
         <w:rPr>
           <w:rFonts w:ascii="Arial" w:hAnsi="Arial" w:cs="Arial"/>
           <w:b/>
@@ -7858,118 +7996,6 @@
           <w:u w:val="single"/>
         </w:rPr>
       </w:pPr>
-    </w:p>
-    <w:p>
-      <w:pPr>
-        <w:pStyle w:val="ListParagraph"/>
-        <w:ind w:left="360"/>
-        <w:rPr>
-          <w:rFonts w:ascii="Arial" w:hAnsi="Arial" w:cs="Arial"/>
-          <w:b/>
-          <w:i/>
-          <w:iCs/>
-          <w:u w:val="single"/>
-        </w:rPr>
-      </w:pPr>
-    </w:p>
-    <w:p>
-      <w:pPr>
-        <w:pStyle w:val="ListParagraph"/>
-        <w:ind w:left="360"/>
-        <w:rPr>
-          <w:rFonts w:ascii="Arial" w:hAnsi="Arial" w:cs="Arial"/>
-          <w:b/>
-          <w:i/>
-          <w:iCs/>
-          <w:u w:val="single"/>
-        </w:rPr>
-      </w:pPr>
-    </w:p>
-    <w:p>
-      <w:pPr>
-        <w:pStyle w:val="ListParagraph"/>
-        <w:ind w:left="360"/>
-        <w:rPr>
-          <w:rFonts w:ascii="Arial" w:hAnsi="Arial" w:cs="Arial"/>
-          <w:b/>
-          <w:i/>
-          <w:iCs/>
-          <w:u w:val="single"/>
-        </w:rPr>
-      </w:pPr>
-    </w:p>
-    <w:p>
-      <w:pPr>
-        <w:pStyle w:val="ListParagraph"/>
-        <w:ind w:left="360"/>
-        <w:rPr>
-          <w:rFonts w:ascii="Arial" w:hAnsi="Arial" w:cs="Arial"/>
-          <w:b/>
-          <w:i/>
-          <w:iCs/>
-          <w:u w:val="single"/>
-        </w:rPr>
-      </w:pPr>
-    </w:p>
-    <w:p>
-      <w:pPr>
-        <w:pStyle w:val="ListParagraph"/>
-        <w:ind w:left="360"/>
-        <w:rPr>
-          <w:rFonts w:ascii="Arial" w:hAnsi="Arial" w:cs="Arial"/>
-          <w:b/>
-          <w:i/>
-          <w:iCs/>
-          <w:u w:val="single"/>
-        </w:rPr>
-      </w:pPr>
-    </w:p>
-    <w:p>
-      <w:pPr>
-        <w:pStyle w:val="ListParagraph"/>
-        <w:ind w:left="360"/>
-        <w:rPr>
-          <w:rFonts w:ascii="Arial" w:hAnsi="Arial" w:cs="Arial"/>
-          <w:b/>
-          <w:i/>
-          <w:iCs/>
-          <w:u w:val="single"/>
-        </w:rPr>
-      </w:pPr>
-    </w:p>
-    <w:p>
-      <w:pPr>
-        <w:pStyle w:val="ListParagraph"/>
-        <w:ind w:left="360"/>
-        <w:rPr>
-          <w:rFonts w:ascii="Arial" w:hAnsi="Arial" w:cs="Arial"/>
-          <w:b/>
-          <w:i/>
-          <w:iCs/>
-          <w:u w:val="single"/>
-        </w:rPr>
-      </w:pPr>
-    </w:p>
-    <w:p>
-      <w:pPr>
-        <w:rPr>
-          <w:rFonts w:ascii="Arial" w:hAnsi="Arial" w:cs="Arial"/>
-          <w:b/>
-          <w:i/>
-          <w:iCs/>
-          <w:u w:val="single"/>
-        </w:rPr>
-      </w:pPr>
-      <w:r>
-        <w:rPr>
-          <w:rFonts w:ascii="Arial" w:hAnsi="Arial" w:cs="Arial"/>
-          <w:b/>
-          <w:i/>
-          <w:iCs/>
-          <w:u w:val="single"/>
-        </w:rPr>
-        <w:br w:type="page"/>
-      </w:r>
     </w:p>
     <w:p>
       <w:pPr>
@@ -9383,6 +9409,99 @@
     </w:lvl>
   </w:abstractNum>
   <w:abstractNum w:abstractNumId="2" w15:restartNumberingAfterBreak="0">
+    <w:nsid w:val="1A670A4A"/>
+    <w:multiLevelType w:val="hybridMultilevel"/>
+    <w:tmpl w:val="88187762"/>
+    <w:lvl w:ilvl="0" w:tplc="1B56FA0C">
+      <w:start w:val="1"/>
+      <w:numFmt w:val="decimal"/>
+      <w:lvlText w:val="%1."/>
+      <w:lvlJc w:val="left"/>
+      <w:pPr>
+        <w:ind w:left="360" w:hanging="360"/>
+      </w:pPr>
+      <w:rPr>
+        <w:rFonts w:hint="default"/>
+        <w:b w:val="0"/>
+      </w:rPr>
+    </w:lvl>
+    <w:lvl w:ilvl="1" w:tplc="FFFFFFFF">
+      <w:start w:val="1"/>
+      <w:numFmt w:val="bullet"/>
+      <w:lvlText w:val=""/>
+      <w:lvlJc w:val="left"/>
+      <w:pPr>
+        <w:ind w:left="1080" w:hanging="360"/>
+      </w:pPr>
+      <w:rPr>
+        <w:rFonts w:ascii="Wingdings" w:hAnsi="Wingdings" w:hint="default"/>
+      </w:rPr>
+    </w:lvl>
+    <w:lvl w:ilvl="2" w:tplc="FFFFFFFF">
+      <w:start w:val="1"/>
+      <w:numFmt w:val="lowerRoman"/>
+      <w:lvlText w:val="%3."/>
+      <w:lvlJc w:val="right"/>
+      <w:pPr>
+        <w:ind w:left="1800" w:hanging="180"/>
+      </w:pPr>
+    </w:lvl>
+    <w:lvl w:ilvl="3" w:tplc="FFFFFFFF" w:tentative="1">
+      <w:start w:val="1"/>
+      <w:numFmt w:val="decimal"/>
+      <w:lvlText w:val="%4."/>
+      <w:lvlJc w:val="left"/>
+      <w:pPr>
+        <w:ind w:left="2520" w:hanging="360"/>
+      </w:pPr>
+    </w:lvl>
+    <w:lvl w:ilvl="4" w:tplc="FFFFFFFF" w:tentative="1">
+      <w:start w:val="1"/>
+      <w:numFmt w:val="lowerLetter"/>
+      <w:lvlText w:val="%5."/>
+      <w:lvlJc w:val="left"/>
+      <w:pPr>
+        <w:ind w:left="3240" w:hanging="360"/>
+      </w:pPr>
+    </w:lvl>
+    <w:lvl w:ilvl="5" w:tplc="FFFFFFFF" w:tentative="1">
+      <w:start w:val="1"/>
+      <w:numFmt w:val="lowerRoman"/>
+      <w:lvlText w:val="%6."/>
+      <w:lvlJc w:val="right"/>
+      <w:pPr>
+        <w:ind w:left="3960" w:hanging="180"/>
+      </w:pPr>
+    </w:lvl>
+    <w:lvl w:ilvl="6" w:tplc="FFFFFFFF" w:tentative="1">
+      <w:start w:val="1"/>
+      <w:numFmt w:val="decimal"/>
+      <w:lvlText w:val="%7."/>
+      <w:lvlJc w:val="left"/>
+      <w:pPr>
+        <w:ind w:left="4680" w:hanging="360"/>
+      </w:pPr>
+    </w:lvl>
+    <w:lvl w:ilvl="7" w:tplc="FFFFFFFF" w:tentative="1">
+      <w:start w:val="1"/>
+      <w:numFmt w:val="lowerLetter"/>
+      <w:lvlText w:val="%8."/>
+      <w:lvlJc w:val="left"/>
+      <w:pPr>
+        <w:ind w:left="5400" w:hanging="360"/>
+      </w:pPr>
+    </w:lvl>
+    <w:lvl w:ilvl="8" w:tplc="FFFFFFFF" w:tentative="1">
+      <w:start w:val="1"/>
+      <w:numFmt w:val="lowerRoman"/>
+      <w:lvlText w:val="%9."/>
+      <w:lvlJc w:val="right"/>
+      <w:pPr>
+        <w:ind w:left="6120" w:hanging="180"/>
+      </w:pPr>
+    </w:lvl>
+  </w:abstractNum>
+  <w:abstractNum w:abstractNumId="3" w15:restartNumberingAfterBreak="0">
     <w:nsid w:val="1C61774E"/>
     <w:multiLevelType w:val="hybridMultilevel"/>
     <w:tmpl w:val="7CA439DA"/>
@@ -9474,7 +9593,120 @@
       </w:pPr>
     </w:lvl>
   </w:abstractNum>
-  <w:abstractNum w:abstractNumId="3" w15:restartNumberingAfterBreak="0">
+  <w:abstractNum w:abstractNumId="4" w15:restartNumberingAfterBreak="0">
+    <w:nsid w:val="227647E7"/>
+    <w:multiLevelType w:val="hybridMultilevel"/>
+    <w:tmpl w:val="6D48FFFC"/>
+    <w:lvl w:ilvl="0" w:tplc="0409000B">
+      <w:start w:val="1"/>
+      <w:numFmt w:val="bullet"/>
+      <w:lvlText w:val=""/>
+      <w:lvlJc w:val="left"/>
+      <w:pPr>
+        <w:ind w:left="2160" w:hanging="360"/>
+      </w:pPr>
+      <w:rPr>
+        <w:rFonts w:ascii="Wingdings" w:hAnsi="Wingdings" w:hint="default"/>
+      </w:rPr>
+    </w:lvl>
+    <w:lvl w:ilvl="1" w:tplc="04090003" w:tentative="1">
+      <w:start w:val="1"/>
+      <w:numFmt w:val="bullet"/>
+      <w:lvlText w:val="o"/>
+      <w:lvlJc w:val="left"/>
+      <w:pPr>
+        <w:ind w:left="2880" w:hanging="360"/>
+      </w:pPr>
+      <w:rPr>
+        <w:rFonts w:ascii="Courier New" w:hAnsi="Courier New" w:cs="Courier New" w:hint="default"/>
+      </w:rPr>
+    </w:lvl>
+    <w:lvl w:ilvl="2" w:tplc="04090005" w:tentative="1">
+      <w:start w:val="1"/>
+      <w:numFmt w:val="bullet"/>
+      <w:lvlText w:val=""/>
+      <w:lvlJc w:val="left"/>
+      <w:pPr>
+        <w:ind w:left="3600" w:hanging="360"/>
+      </w:pPr>
+      <w:rPr>
+        <w:rFonts w:ascii="Wingdings" w:hAnsi="Wingdings" w:hint="default"/>
+      </w:rPr>
+    </w:lvl>
+    <w:lvl w:ilvl="3" w:tplc="04090001" w:tentative="1">
+      <w:start w:val="1"/>
+      <w:numFmt w:val="bullet"/>
+      <w:lvlText w:val=""/>
+      <w:lvlJc w:val="left"/>
+      <w:pPr>
+        <w:ind w:left="4320" w:hanging="360"/>
+      </w:pPr>
+      <w:rPr>
+        <w:rFonts w:ascii="Symbol" w:hAnsi="Symbol" w:hint="default"/>
+      </w:rPr>
+    </w:lvl>
+    <w:lvl w:ilvl="4" w:tplc="04090003" w:tentative="1">
+      <w:start w:val="1"/>
+      <w:numFmt w:val="bullet"/>
+      <w:lvlText w:val="o"/>
+      <w:lvlJc w:val="left"/>
+      <w:pPr>
+        <w:ind w:left="5040" w:hanging="360"/>
+      </w:pPr>
+      <w:rPr>
+        <w:rFonts w:ascii="Courier New" w:hAnsi="Courier New" w:cs="Courier New" w:hint="default"/>
+      </w:rPr>
+    </w:lvl>
+    <w:lvl w:ilvl="5" w:tplc="04090005" w:tentative="1">
+      <w:start w:val="1"/>
+      <w:numFmt w:val="bullet"/>
+      <w:lvlText w:val=""/>
+      <w:lvlJc w:val="left"/>
+      <w:pPr>
+        <w:ind w:left="5760" w:hanging="360"/>
+      </w:pPr>
+      <w:rPr>
+        <w:rFonts w:ascii="Wingdings" w:hAnsi="Wingdings" w:hint="default"/>
+      </w:rPr>
+    </w:lvl>
+    <w:lvl w:ilvl="6" w:tplc="04090001" w:tentative="1">
+      <w:start w:val="1"/>
+      <w:numFmt w:val="bullet"/>
+      <w:lvlText w:val=""/>
+      <w:lvlJc w:val="left"/>
+      <w:pPr>
+        <w:ind w:left="6480" w:hanging="360"/>
+      </w:pPr>
+      <w:rPr>
+        <w:rFonts w:ascii="Symbol" w:hAnsi="Symbol" w:hint="default"/>
+      </w:rPr>
+    </w:lvl>
+    <w:lvl w:ilvl="7" w:tplc="04090003" w:tentative="1">
+      <w:start w:val="1"/>
+      <w:numFmt w:val="bullet"/>
+      <w:lvlText w:val="o"/>
+      <w:lvlJc w:val="left"/>
+      <w:pPr>
+        <w:ind w:left="7200" w:hanging="360"/>
+      </w:pPr>
+      <w:rPr>
+        <w:rFonts w:ascii="Courier New" w:hAnsi="Courier New" w:cs="Courier New" w:hint="default"/>
+      </w:rPr>
+    </w:lvl>
+    <w:lvl w:ilvl="8" w:tplc="04090005" w:tentative="1">
+      <w:start w:val="1"/>
+      <w:numFmt w:val="bullet"/>
+      <w:lvlText w:val=""/>
+      <w:lvlJc w:val="left"/>
+      <w:pPr>
+        <w:ind w:left="7920" w:hanging="360"/>
+      </w:pPr>
+      <w:rPr>
+        <w:rFonts w:ascii="Wingdings" w:hAnsi="Wingdings" w:hint="default"/>
+      </w:rPr>
+    </w:lvl>
+  </w:abstractNum>
+  <w:abstractNum w:abstractNumId="5" w15:restartNumberingAfterBreak="0">
     <w:nsid w:val="230A5E55"/>
     <w:multiLevelType w:val="hybridMultilevel"/>
     <w:tmpl w:val="20ACAB7C"/>
@@ -9564,7 +9796,7 @@
       </w:pPr>
     </w:lvl>
   </w:abstractNum>
-  <w:abstractNum w:abstractNumId="4" w15:restartNumberingAfterBreak="0">
+  <w:abstractNum w:abstractNumId="6" w15:restartNumberingAfterBreak="0">
     <w:nsid w:val="262926FB"/>
     <w:multiLevelType w:val="hybridMultilevel"/>
     <w:tmpl w:val="115A0844"/>
@@ -9653,7 +9885,7 @@
       </w:pPr>
     </w:lvl>
   </w:abstractNum>
-  <w:abstractNum w:abstractNumId="5" w15:restartNumberingAfterBreak="0">
+  <w:abstractNum w:abstractNumId="7" w15:restartNumberingAfterBreak="0">
     <w:nsid w:val="3E8242E3"/>
     <w:multiLevelType w:val="hybridMultilevel"/>
     <w:tmpl w:val="6F3A887E"/>
@@ -9739,7 +9971,7 @@
       </w:pPr>
     </w:lvl>
   </w:abstractNum>
-  <w:abstractNum w:abstractNumId="6" w15:restartNumberingAfterBreak="0">
+  <w:abstractNum w:abstractNumId="8" w15:restartNumberingAfterBreak="0">
     <w:nsid w:val="3F207AD5"/>
     <w:multiLevelType w:val="hybridMultilevel"/>
     <w:tmpl w:val="97EC9F04"/>
@@ -9828,7 +10060,7 @@
       </w:pPr>
     </w:lvl>
   </w:abstractNum>
-  <w:abstractNum w:abstractNumId="7" w15:restartNumberingAfterBreak="0">
+  <w:abstractNum w:abstractNumId="9" w15:restartNumberingAfterBreak="0">
     <w:nsid w:val="42092034"/>
     <w:multiLevelType w:val="hybridMultilevel"/>
     <w:tmpl w:val="9B48816E"/>
@@ -9917,7 +10149,7 @@
       </w:pPr>
     </w:lvl>
   </w:abstractNum>
-  <w:abstractNum w:abstractNumId="8" w15:restartNumberingAfterBreak="0">
+  <w:abstractNum w:abstractNumId="10" w15:restartNumberingAfterBreak="0">
     <w:nsid w:val="460F722B"/>
     <w:multiLevelType w:val="multilevel"/>
     <w:tmpl w:val="9B48816E"/>
@@ -10006,7 +10238,7 @@
       </w:pPr>
     </w:lvl>
   </w:abstractNum>
-  <w:abstractNum w:abstractNumId="9" w15:restartNumberingAfterBreak="0">
+  <w:abstractNum w:abstractNumId="11" w15:restartNumberingAfterBreak="0">
     <w:nsid w:val="4ED75B1C"/>
     <w:multiLevelType w:val="hybridMultilevel"/>
     <w:tmpl w:val="4B10219A"/>
@@ -10095,7 +10327,97 @@
       </w:pPr>
     </w:lvl>
   </w:abstractNum>
-  <w:abstractNum w:abstractNumId="10" w15:restartNumberingAfterBreak="0">
+  <w:abstractNum w:abstractNumId="12" w15:restartNumberingAfterBreak="0">
+    <w:nsid w:val="65123908"/>
+    <w:multiLevelType w:val="hybridMultilevel"/>
+    <w:tmpl w:val="5BA64768"/>
+    <w:lvl w:ilvl="0" w:tplc="1B56FA0C">
+      <w:start w:val="1"/>
+      <w:numFmt w:val="decimal"/>
+      <w:lvlText w:val="%1."/>
+      <w:lvlJc w:val="left"/>
+      <w:pPr>
+        <w:ind w:left="720" w:hanging="360"/>
+      </w:pPr>
+      <w:rPr>
+        <w:rFonts w:hint="default"/>
+        <w:b w:val="0"/>
+      </w:rPr>
+    </w:lvl>
+    <w:lvl w:ilvl="1" w:tplc="04090019" w:tentative="1">
+      <w:start w:val="1"/>
+      <w:numFmt w:val="lowerLetter"/>
+      <w:lvlText w:val="%2."/>
+      <w:lvlJc w:val="left"/>
+      <w:pPr>
+        <w:ind w:left="1440" w:hanging="360"/>
+      </w:pPr>
+    </w:lvl>
+    <w:lvl w:ilvl="2" w:tplc="0409001B" w:tentative="1">
+      <w:start w:val="1"/>
+      <w:numFmt w:val="lowerRoman"/>
+      <w:lvlText w:val="%3."/>
+      <w:lvlJc w:val="right"/>
+      <w:pPr>
+        <w:ind w:left="2160" w:hanging="180"/>
+      </w:pPr>
+    </w:lvl>
+    <w:lvl w:ilvl="3" w:tplc="0409000F" w:tentative="1">
+      <w:start w:val="1"/>
+      <w:numFmt w:val="decimal"/>
+      <w:lvlText w:val="%4."/>
+      <w:lvlJc w:val="left"/>
+      <w:pPr>
+        <w:ind w:left="2880" w:hanging="360"/>
+      </w:pPr>
+    </w:lvl>
+    <w:lvl w:ilvl="4" w:tplc="04090019" w:tentative="1">
+      <w:start w:val="1"/>
+      <w:numFmt w:val="lowerLetter"/>
+      <w:lvlText w:val="%5."/>
+      <w:lvlJc w:val="left"/>
+      <w:pPr>
+        <w:ind w:left="3600" w:hanging="360"/>
+      </w:pPr>
+    </w:lvl>
+    <w:lvl w:ilvl="5" w:tplc="0409001B" w:tentative="1">
+      <w:start w:val="1"/>
+      <w:numFmt w:val="lowerRoman"/>
+      <w:lvlText w:val="%6."/>
+      <w:lvlJc w:val="right"/>
+      <w:pPr>
+        <w:ind w:left="4320" w:hanging="180"/>
+      </w:pPr>
+    </w:lvl>
+    <w:lvl w:ilvl="6" w:tplc="0409000F" w:tentative="1">
+      <w:start w:val="1"/>
+      <w:numFmt w:val="decimal"/>
+      <w:lvlText w:val="%7."/>
+      <w:lvlJc w:val="left"/>
+      <w:pPr>
+        <w:ind w:left="5040" w:hanging="360"/>
+      </w:pPr>
+    </w:lvl>
+    <w:lvl w:ilvl="7" w:tplc="04090019" w:tentative="1">
+      <w:start w:val="1"/>
+      <w:numFmt w:val="lowerLetter"/>
+      <w:lvlText w:val="%8."/>
+      <w:lvlJc w:val="left"/>
+      <w:pPr>
+        <w:ind w:left="5760" w:hanging="360"/>
+      </w:pPr>
+    </w:lvl>
+    <w:lvl w:ilvl="8" w:tplc="0409001B" w:tentative="1">
+      <w:start w:val="1"/>
+      <w:numFmt w:val="lowerRoman"/>
+      <w:lvlText w:val="%9."/>
+      <w:lvlJc w:val="right"/>
+      <w:pPr>
+        <w:ind w:left="6480" w:hanging="180"/>
+      </w:pPr>
+    </w:lvl>
+  </w:abstractNum>
+  <w:abstractNum w:abstractNumId="13" w15:restartNumberingAfterBreak="0">
     <w:nsid w:val="71290D06"/>
     <w:multiLevelType w:val="hybridMultilevel"/>
     <w:tmpl w:val="BE2A0BEC"/>
@@ -10184,7 +10506,7 @@
       </w:pPr>
     </w:lvl>
   </w:abstractNum>
-  <w:abstractNum w:abstractNumId="11" w15:restartNumberingAfterBreak="0">
+  <w:abstractNum w:abstractNumId="14" w15:restartNumberingAfterBreak="0">
     <w:nsid w:val="743E3058"/>
     <w:multiLevelType w:val="hybridMultilevel"/>
     <w:tmpl w:val="A19A1DB4"/>
@@ -10273,7 +10595,7 @@
       </w:pPr>
     </w:lvl>
   </w:abstractNum>
-  <w:abstractNum w:abstractNumId="12" w15:restartNumberingAfterBreak="0">
+  <w:abstractNum w:abstractNumId="15" w15:restartNumberingAfterBreak="0">
     <w:nsid w:val="7A42761D"/>
     <w:multiLevelType w:val="hybridMultilevel"/>
     <w:tmpl w:val="A5683704"/>
@@ -10360,31 +10682,31 @@
     </w:lvl>
   </w:abstractNum>
   <w:num w:numId="1" w16cid:durableId="1166821095">
-    <w:abstractNumId w:val="3"/>
+    <w:abstractNumId w:val="5"/>
   </w:num>
   <w:num w:numId="2" w16cid:durableId="1253005498">
-    <w:abstractNumId w:val="12"/>
+    <w:abstractNumId w:val="15"/>
   </w:num>
   <w:num w:numId="3" w16cid:durableId="601230523">
+    <w:abstractNumId w:val="11"/>
+  </w:num>
+  <w:num w:numId="4" w16cid:durableId="1064913149">
+    <w:abstractNumId w:val="14"/>
+  </w:num>
+  <w:num w:numId="5" w16cid:durableId="2004510779">
     <w:abstractNumId w:val="9"/>
   </w:num>
-  <w:num w:numId="4" w16cid:durableId="1064913149">
-    <w:abstractNumId w:val="11"/>
+  <w:num w:numId="6" w16cid:durableId="1814105761">
+    <w:abstractNumId w:val="13"/>
   </w:num>
-  <w:num w:numId="5" w16cid:durableId="2004510779">
-    <w:abstractNumId w:val="7"/>
+  <w:num w:numId="7" w16cid:durableId="574243484">
+    <w:abstractNumId w:val="8"/>
   </w:num>
-  <w:num w:numId="6" w16cid:durableId="1814105761">
+  <w:num w:numId="8" w16cid:durableId="1535772511">
     <w:abstractNumId w:val="10"/>
   </w:num>
-  <w:num w:numId="7" w16cid:durableId="574243484">
-    <w:abstractNumId w:val="6"/>
-  </w:num>
-  <w:num w:numId="8" w16cid:durableId="1535772511">
-    <w:abstractNumId w:val="8"/>
-  </w:num>
   <w:num w:numId="9" w16cid:durableId="262304562">
-    <w:abstractNumId w:val="5"/>
+    <w:abstractNumId w:val="7"/>
   </w:num>
   <w:num w:numId="10" w16cid:durableId="851258491">
     <w:abstractNumId w:val="1"/>
@@ -10393,10 +10715,19 @@
     <w:abstractNumId w:val="0"/>
   </w:num>
   <w:num w:numId="12" w16cid:durableId="1261794073">
+    <w:abstractNumId w:val="6"/>
+  </w:num>
+  <w:num w:numId="13" w16cid:durableId="1004086673">
+    <w:abstractNumId w:val="3"/>
+  </w:num>
+  <w:num w:numId="14" w16cid:durableId="350835511">
     <w:abstractNumId w:val="4"/>
   </w:num>
-  <w:num w:numId="13" w16cid:durableId="1004086673">
+  <w:num w:numId="15" w16cid:durableId="1772899351">
     <w:abstractNumId w:val="2"/>
+  </w:num>
+  <w:num w:numId="16" w16cid:durableId="933631586">
+    <w:abstractNumId w:val="12"/>
   </w:num>
 </w:numbering>
 </file>

</xml_diff>